<commit_message>
meeting log7 and test case
</commit_message>
<xml_diff>
--- a/Document/GIANTS_TestCases_3.0.docx
+++ b/Document/GIANTS_TestCases_3.0.docx
@@ -1,6 +1,6 @@
 
 <file path=word/document.xml><?xml version="1.0" encoding="utf-8"?>
-<w:document xmlns:wpc="http://schemas.microsoft.com/office/word/2010/wordprocessingCanvas" xmlns:mo="http://schemas.microsoft.com/office/mac/office/2008/main" xmlns:mc="http://schemas.openxmlformats.org/markup-compatibility/2006" xmlns:mv="urn:schemas-microsoft-com:mac:vml" xmlns:o="urn:schemas-microsoft-com:office:office" xmlns:r="http://schemas.openxmlformats.org/officeDocument/2006/relationships" xmlns:m="http://schemas.openxmlformats.org/officeDocument/2006/math" xmlns:v="urn:schemas-microsoft-com:vml" xmlns:wp14="http://schemas.microsoft.com/office/word/2010/wordprocessingDrawing" xmlns:wp="http://schemas.openxmlformats.org/drawingml/2006/wordprocessingDrawing" xmlns:w10="urn:schemas-microsoft-com:office:word" xmlns:w="http://schemas.openxmlformats.org/wordprocessingml/2006/main" xmlns:w14="http://schemas.microsoft.com/office/word/2010/wordml" xmlns:w15="http://schemas.microsoft.com/office/word/2012/wordml" xmlns:wpg="http://schemas.microsoft.com/office/word/2010/wordprocessingGroup" xmlns:wpi="http://schemas.microsoft.com/office/word/2010/wordprocessingInk" xmlns:wne="http://schemas.microsoft.com/office/word/2006/wordml" xmlns:wps="http://schemas.microsoft.com/office/word/2010/wordprocessingShape" mc:Ignorable="w14 w15 wp14">
+<w:document xmlns:wpc="http://schemas.microsoft.com/office/word/2010/wordprocessingCanvas" xmlns:cx="http://schemas.microsoft.com/office/drawing/2014/chartex" xmlns:cx1="http://schemas.microsoft.com/office/drawing/2015/9/8/chartex" xmlns:cx2="http://schemas.microsoft.com/office/drawing/2015/10/21/chartex" xmlns:cx3="http://schemas.microsoft.com/office/drawing/2016/5/9/chartex" xmlns:cx4="http://schemas.microsoft.com/office/drawing/2016/5/10/chartex" xmlns:cx5="http://schemas.microsoft.com/office/drawing/2016/5/11/chartex" xmlns:mc="http://schemas.openxmlformats.org/markup-compatibility/2006" xmlns:o="urn:schemas-microsoft-com:office:office" xmlns:r="http://schemas.openxmlformats.org/officeDocument/2006/relationships" xmlns:m="http://schemas.openxmlformats.org/officeDocument/2006/math" xmlns:v="urn:schemas-microsoft-com:vml" xmlns:wp14="http://schemas.microsoft.com/office/word/2010/wordprocessingDrawing" xmlns:wp="http://schemas.openxmlformats.org/drawingml/2006/wordprocessingDrawing" xmlns:w10="urn:schemas-microsoft-com:office:word" xmlns:w="http://schemas.openxmlformats.org/wordprocessingml/2006/main" xmlns:w14="http://schemas.microsoft.com/office/word/2010/wordml" xmlns:w15="http://schemas.microsoft.com/office/word/2012/wordml" xmlns:w16se="http://schemas.microsoft.com/office/word/2015/wordml/symex" xmlns:wpg="http://schemas.microsoft.com/office/word/2010/wordprocessingGroup" xmlns:wpi="http://schemas.microsoft.com/office/word/2010/wordprocessingInk" xmlns:wne="http://schemas.microsoft.com/office/word/2006/wordml" xmlns:wps="http://schemas.microsoft.com/office/word/2010/wordprocessingShape" mc:Ignorable="w14 w15 w16se wp14">
   <w:body>
     <w:p>
       <w:pPr>
@@ -1311,7 +1311,47 @@
                 <w:kern w:val="0"/>
                 <w:lang w:eastAsia="zh-CN"/>
               </w:rPr>
-              <w:t>The algorithm will return array of each agent’s trace.</w:t>
+              <w:t xml:space="preserve">The algorithm </w:t>
+            </w:r>
+            <w:r>
+              <w:rPr>
+                <w:rFonts w:ascii="Times New Roman" w:eastAsia="Times New Roman" w:hAnsi="Times New Roman" w:cs="Times New Roman"/>
+                <w:kern w:val="0"/>
+                <w:lang w:eastAsia="zh-CN"/>
+              </w:rPr>
+              <w:t xml:space="preserve">will return array of agent’s trace. Once </w:t>
+            </w:r>
+            <w:r>
+              <w:rPr>
+                <w:rFonts w:ascii="Times New Roman" w:eastAsia="Times New Roman" w:hAnsi="Times New Roman" w:cs="Times New Roman"/>
+                <w:kern w:val="0"/>
+                <w:lang w:eastAsia="zh-CN"/>
+              </w:rPr>
+              <w:t>target list is empty</w:t>
+            </w:r>
+            <w:r>
+              <w:rPr>
+                <w:rFonts w:ascii="Times New Roman" w:eastAsia="Times New Roman" w:hAnsi="Times New Roman" w:cs="Times New Roman"/>
+                <w:kern w:val="0"/>
+                <w:lang w:eastAsia="zh-CN"/>
+              </w:rPr>
+              <w:t xml:space="preserve">, </w:t>
+            </w:r>
+            <w:r>
+              <w:rPr>
+                <w:rFonts w:ascii="Times New Roman" w:eastAsia="Times New Roman" w:hAnsi="Times New Roman" w:cs="Times New Roman"/>
+                <w:kern w:val="0"/>
+                <w:lang w:eastAsia="zh-CN"/>
+              </w:rPr>
+              <w:t>and agents all go their target, the algorithm</w:t>
+            </w:r>
+            <w:r>
+              <w:rPr>
+                <w:rFonts w:ascii="Times New Roman" w:eastAsia="Times New Roman" w:hAnsi="Times New Roman" w:cs="Times New Roman"/>
+                <w:kern w:val="0"/>
+                <w:lang w:eastAsia="zh-CN"/>
+              </w:rPr>
+              <w:t xml:space="preserve"> will stop.</w:t>
             </w:r>
           </w:p>
         </w:tc>
@@ -1433,7 +1473,15 @@
                 <w:kern w:val="0"/>
                 <w:lang w:eastAsia="zh-CN"/>
               </w:rPr>
-              <w:t>The algorithm will return array of each agent’s trace.</w:t>
+              <w:t xml:space="preserve">The algorithm will return array of each agent’s trace. Once target list is empty, </w:t>
+            </w:r>
+            <w:r>
+              <w:rPr>
+                <w:rFonts w:ascii="Times New Roman" w:eastAsia="Times New Roman" w:hAnsi="Times New Roman" w:cs="Times New Roman"/>
+                <w:kern w:val="0"/>
+                <w:lang w:eastAsia="zh-CN"/>
+              </w:rPr>
+              <w:t>and agents all go their target, the algorithm will stop</w:t>
             </w:r>
           </w:p>
         </w:tc>
@@ -1593,6 +1641,31 @@
               </w:rPr>
               <w:t xml:space="preserve">The algorithm will return array of each agent’s trace. </w:t>
             </w:r>
+            <w:r>
+              <w:rPr>
+                <w:rFonts w:ascii="Times New Roman" w:eastAsia="Times New Roman" w:hAnsi="Times New Roman" w:cs="Times New Roman"/>
+                <w:kern w:val="0"/>
+                <w:lang w:eastAsia="zh-CN"/>
+              </w:rPr>
+              <w:t xml:space="preserve">Once target list is empty, </w:t>
+            </w:r>
+            <w:r>
+              <w:rPr>
+                <w:rFonts w:ascii="Times New Roman" w:eastAsia="Times New Roman" w:hAnsi="Times New Roman" w:cs="Times New Roman"/>
+                <w:kern w:val="0"/>
+                <w:lang w:eastAsia="zh-CN"/>
+              </w:rPr>
+              <w:t xml:space="preserve">and agents all go their </w:t>
+            </w:r>
+            <w:r>
+              <w:rPr>
+                <w:rFonts w:ascii="Times New Roman" w:eastAsia="Times New Roman" w:hAnsi="Times New Roman" w:cs="Times New Roman"/>
+                <w:kern w:val="0"/>
+                <w:lang w:eastAsia="zh-CN"/>
+              </w:rPr>
+              <w:lastRenderedPageBreak/>
+              <w:t>target, the algorithm will stop</w:t>
+            </w:r>
           </w:p>
         </w:tc>
       </w:tr>
@@ -1623,6 +1696,7 @@
                 <w:kern w:val="0"/>
                 <w:lang w:eastAsia="zh-CN"/>
               </w:rPr>
+              <w:lastRenderedPageBreak/>
               <w:t>4</w:t>
             </w:r>
           </w:p>
@@ -1713,7 +1787,15 @@
                 <w:kern w:val="0"/>
                 <w:lang w:eastAsia="zh-CN"/>
               </w:rPr>
-              <w:t>The algorithm will return array of each agent’s trace.</w:t>
+              <w:t xml:space="preserve">The algorithm will return array of each agent’s trace. Once target list is empty, </w:t>
+            </w:r>
+            <w:r>
+              <w:rPr>
+                <w:rFonts w:ascii="Times New Roman" w:eastAsia="Times New Roman" w:hAnsi="Times New Roman" w:cs="Times New Roman"/>
+                <w:kern w:val="0"/>
+                <w:lang w:eastAsia="zh-CN"/>
+              </w:rPr>
+              <w:t>and agents all go their target, the algorithm will stop</w:t>
             </w:r>
           </w:p>
         </w:tc>
@@ -1847,7 +1929,15 @@
                 <w:kern w:val="0"/>
                 <w:lang w:eastAsia="zh-CN"/>
               </w:rPr>
-              <w:t>The algorithm will return array of each agent’s trace.</w:t>
+              <w:t xml:space="preserve">The algorithm will return array of each agent’s trace. Once target list is empty, </w:t>
+            </w:r>
+            <w:r>
+              <w:rPr>
+                <w:rFonts w:ascii="Times New Roman" w:eastAsia="Times New Roman" w:hAnsi="Times New Roman" w:cs="Times New Roman"/>
+                <w:kern w:val="0"/>
+                <w:lang w:eastAsia="zh-CN"/>
+              </w:rPr>
+              <w:t>and agents all go their target, the algorithm will stop</w:t>
             </w:r>
           </w:p>
         </w:tc>
@@ -1977,7 +2067,15 @@
                 <w:kern w:val="0"/>
                 <w:lang w:eastAsia="zh-CN"/>
               </w:rPr>
-              <w:t>The algorithm will return array of each agent’s trace.</w:t>
+              <w:t xml:space="preserve">The algorithm will return array of each agent’s trace. Once target list is empty, </w:t>
+            </w:r>
+            <w:r>
+              <w:rPr>
+                <w:rFonts w:ascii="Times New Roman" w:eastAsia="Times New Roman" w:hAnsi="Times New Roman" w:cs="Times New Roman"/>
+                <w:kern w:val="0"/>
+                <w:lang w:eastAsia="zh-CN"/>
+              </w:rPr>
+              <w:t>and agents all go their target, the algorithm will stop</w:t>
             </w:r>
           </w:p>
         </w:tc>
@@ -2010,7 +2108,6 @@
                 <w:kern w:val="0"/>
                 <w:lang w:eastAsia="zh-CN"/>
               </w:rPr>
-              <w:lastRenderedPageBreak/>
               <w:t>7</w:t>
             </w:r>
           </w:p>
@@ -2112,7 +2209,15 @@
                 <w:kern w:val="0"/>
                 <w:lang w:eastAsia="zh-CN"/>
               </w:rPr>
-              <w:t>The algorithm will return array of each agent’s trace.</w:t>
+              <w:t xml:space="preserve">The algorithm will return array of each agent’s trace. Once target list is empty, </w:t>
+            </w:r>
+            <w:r>
+              <w:rPr>
+                <w:rFonts w:ascii="Times New Roman" w:eastAsia="Times New Roman" w:hAnsi="Times New Roman" w:cs="Times New Roman"/>
+                <w:kern w:val="0"/>
+                <w:lang w:eastAsia="zh-CN"/>
+              </w:rPr>
+              <w:t>and agents all go their target, the algorithm will stop</w:t>
             </w:r>
           </w:p>
         </w:tc>
@@ -2242,7 +2347,15 @@
                 <w:kern w:val="0"/>
                 <w:lang w:eastAsia="zh-CN"/>
               </w:rPr>
-              <w:t>The algorithm will return array of each agent’s trace.</w:t>
+              <w:t xml:space="preserve">The algorithm will return array of each agent’s trace. Once target list is empty, </w:t>
+            </w:r>
+            <w:r>
+              <w:rPr>
+                <w:rFonts w:ascii="Times New Roman" w:eastAsia="Times New Roman" w:hAnsi="Times New Roman" w:cs="Times New Roman"/>
+                <w:kern w:val="0"/>
+                <w:lang w:eastAsia="zh-CN"/>
+              </w:rPr>
+              <w:t>and agents all go their target, the algorithm will stop</w:t>
             </w:r>
           </w:p>
         </w:tc>
@@ -2486,7 +2599,7 @@
                 <w:kern w:val="0"/>
                 <w:lang w:eastAsia="zh-CN"/>
               </w:rPr>
-              <w:t>The algorithm will return array of each agent’s trace.</w:t>
+              <w:t>The algorithm will visit all open spaces in target list and then stop. It will return array of each agent’s trace.</w:t>
             </w:r>
           </w:p>
         </w:tc>
@@ -2915,7 +3028,23 @@
                 <w:kern w:val="0"/>
                 <w:lang w:eastAsia="zh-CN"/>
               </w:rPr>
-              <w:t xml:space="preserve"> </w:t>
+              <w:t xml:space="preserve"> Once target list is empty, </w:t>
+            </w:r>
+            <w:r>
+              <w:rPr>
+                <w:rFonts w:ascii="Times New Roman" w:eastAsia="Times New Roman" w:hAnsi="Times New Roman" w:cs="Times New Roman"/>
+                <w:kern w:val="0"/>
+                <w:lang w:eastAsia="zh-CN"/>
+              </w:rPr>
+              <w:t>and agents all go their target, the algorithm will stop</w:t>
+            </w:r>
+            <w:r>
+              <w:rPr>
+                <w:rFonts w:ascii="Times New Roman" w:eastAsia="Times New Roman" w:hAnsi="Times New Roman" w:cs="Times New Roman"/>
+                <w:kern w:val="0"/>
+                <w:lang w:eastAsia="zh-CN"/>
+              </w:rPr>
+              <w:t>.</w:t>
             </w:r>
           </w:p>
         </w:tc>
@@ -3037,7 +3166,15 @@
                 <w:kern w:val="0"/>
                 <w:lang w:eastAsia="zh-CN"/>
               </w:rPr>
-              <w:t xml:space="preserve">The screen should show agent’s moving trace and the color of trace should change.  </w:t>
+              <w:t xml:space="preserve">The screen should show agent’s moving trace and the color of trace should change.  Once target list is empty, </w:t>
+            </w:r>
+            <w:r>
+              <w:rPr>
+                <w:rFonts w:ascii="Times New Roman" w:eastAsia="Times New Roman" w:hAnsi="Times New Roman" w:cs="Times New Roman"/>
+                <w:kern w:val="0"/>
+                <w:lang w:eastAsia="zh-CN"/>
+              </w:rPr>
+              <w:t>and agents all go their target, the algorithm will stop</w:t>
             </w:r>
           </w:p>
         </w:tc>
@@ -3171,7 +3308,15 @@
                 <w:kern w:val="0"/>
                 <w:lang w:eastAsia="zh-CN"/>
               </w:rPr>
-              <w:t xml:space="preserve">The screen should show agent’s moving trace and the color of trace should change.  </w:t>
+              <w:t xml:space="preserve">The screen should show agent’s moving trace and the color of trace should change.  Once target list is empty, </w:t>
+            </w:r>
+            <w:r>
+              <w:rPr>
+                <w:rFonts w:ascii="Times New Roman" w:eastAsia="Times New Roman" w:hAnsi="Times New Roman" w:cs="Times New Roman"/>
+                <w:kern w:val="0"/>
+                <w:lang w:eastAsia="zh-CN"/>
+              </w:rPr>
+              <w:t>and agents all go their target, the algorithm will stop</w:t>
             </w:r>
           </w:p>
         </w:tc>
@@ -3293,7 +3438,15 @@
                 <w:kern w:val="0"/>
                 <w:lang w:eastAsia="zh-CN"/>
               </w:rPr>
-              <w:t xml:space="preserve">The screen should show agent’s moving trace and the color of trace should change.  </w:t>
+              <w:t xml:space="preserve">The screen should show agent’s moving trace and the color of trace should change.  Once target list is empty, </w:t>
+            </w:r>
+            <w:r>
+              <w:rPr>
+                <w:rFonts w:ascii="Times New Roman" w:eastAsia="Times New Roman" w:hAnsi="Times New Roman" w:cs="Times New Roman"/>
+                <w:kern w:val="0"/>
+                <w:lang w:eastAsia="zh-CN"/>
+              </w:rPr>
+              <w:t>and agents all go their target, the algorithm will stop</w:t>
             </w:r>
           </w:p>
         </w:tc>
@@ -3427,7 +3580,24 @@
                 <w:kern w:val="0"/>
                 <w:lang w:eastAsia="zh-CN"/>
               </w:rPr>
-              <w:t xml:space="preserve">The screen should show agent’s moving trace and the color of trace should change.  </w:t>
+              <w:t xml:space="preserve">The screen should show agent’s moving trace and the color of trace should change.  Once target list is empty, </w:t>
+            </w:r>
+            <w:r>
+              <w:rPr>
+                <w:rFonts w:ascii="Times New Roman" w:eastAsia="Times New Roman" w:hAnsi="Times New Roman" w:cs="Times New Roman"/>
+                <w:kern w:val="0"/>
+                <w:lang w:eastAsia="zh-CN"/>
+              </w:rPr>
+              <w:t xml:space="preserve">and agents all </w:t>
+            </w:r>
+            <w:r>
+              <w:rPr>
+                <w:rFonts w:ascii="Times New Roman" w:eastAsia="Times New Roman" w:hAnsi="Times New Roman" w:cs="Times New Roman"/>
+                <w:kern w:val="0"/>
+                <w:lang w:eastAsia="zh-CN"/>
+              </w:rPr>
+              <w:lastRenderedPageBreak/>
+              <w:t>go their target, the algorithm will stop</w:t>
             </w:r>
           </w:p>
         </w:tc>
@@ -3459,6 +3629,7 @@
                 <w:kern w:val="0"/>
                 <w:lang w:eastAsia="zh-CN"/>
               </w:rPr>
+              <w:lastRenderedPageBreak/>
               <w:t>6</w:t>
             </w:r>
           </w:p>
@@ -3557,7 +3728,23 @@
                 <w:kern w:val="0"/>
                 <w:lang w:eastAsia="zh-CN"/>
               </w:rPr>
-              <w:t xml:space="preserve">The screen should show agent’s moving trace and the color of trace should change.  </w:t>
+              <w:t xml:space="preserve">The screen should show agent’s moving trace and the color of trace should change.  Once target list is empty, </w:t>
+            </w:r>
+            <w:r>
+              <w:rPr>
+                <w:rFonts w:ascii="Times New Roman" w:eastAsia="Times New Roman" w:hAnsi="Times New Roman" w:cs="Times New Roman"/>
+                <w:kern w:val="0"/>
+                <w:lang w:eastAsia="zh-CN"/>
+              </w:rPr>
+              <w:t>and agents all go their target, the algorithm will stop</w:t>
+            </w:r>
+            <w:r>
+              <w:rPr>
+                <w:rFonts w:ascii="Times New Roman" w:eastAsia="Times New Roman" w:hAnsi="Times New Roman" w:cs="Times New Roman"/>
+                <w:kern w:val="0"/>
+                <w:lang w:eastAsia="zh-CN"/>
+              </w:rPr>
+              <w:t>.</w:t>
             </w:r>
           </w:p>
         </w:tc>
@@ -3590,7 +3777,6 @@
                 <w:kern w:val="0"/>
                 <w:lang w:eastAsia="zh-CN"/>
               </w:rPr>
-              <w:lastRenderedPageBreak/>
               <w:t>7</w:t>
             </w:r>
           </w:p>
@@ -3692,7 +3878,15 @@
                 <w:kern w:val="0"/>
                 <w:lang w:eastAsia="zh-CN"/>
               </w:rPr>
-              <w:t xml:space="preserve">The screen should show agent’s moving trace and the color of trace should change.  </w:t>
+              <w:t xml:space="preserve">The screen should show agent’s moving trace and the color of trace should change.  Once target list is empty, </w:t>
+            </w:r>
+            <w:r>
+              <w:rPr>
+                <w:rFonts w:ascii="Times New Roman" w:eastAsia="Times New Roman" w:hAnsi="Times New Roman" w:cs="Times New Roman"/>
+                <w:kern w:val="0"/>
+                <w:lang w:eastAsia="zh-CN"/>
+              </w:rPr>
+              <w:t>and agents all go their target, the algorithm will stop</w:t>
             </w:r>
           </w:p>
         </w:tc>
@@ -3822,7 +4016,15 @@
                 <w:kern w:val="0"/>
                 <w:lang w:eastAsia="zh-CN"/>
               </w:rPr>
-              <w:t xml:space="preserve">The screen should show agent’s moving trace and the color of trace should change.  </w:t>
+              <w:t xml:space="preserve">The screen should show agent’s moving trace and the color of trace should change.  Once target list is empty, </w:t>
+            </w:r>
+            <w:r>
+              <w:rPr>
+                <w:rFonts w:ascii="Times New Roman" w:eastAsia="Times New Roman" w:hAnsi="Times New Roman" w:cs="Times New Roman"/>
+                <w:kern w:val="0"/>
+                <w:lang w:eastAsia="zh-CN"/>
+              </w:rPr>
+              <w:t>and agents all go their target, the algorithm will stop</w:t>
             </w:r>
           </w:p>
         </w:tc>
@@ -4488,55 +4690,24 @@
                 <w:kern w:val="0"/>
                 <w:lang w:eastAsia="zh-CN"/>
               </w:rPr>
-              <w:t xml:space="preserve">The screen should show agent’s moving trace and the color of trace should change. </w:t>
-            </w:r>
-            <w:r>
-              <w:rPr>
-                <w:rFonts w:ascii="Times New Roman" w:eastAsia="Times New Roman" w:hAnsi="Times New Roman" w:cs="Times New Roman"/>
-                <w:kern w:val="0"/>
-                <w:lang w:eastAsia="zh-CN"/>
-              </w:rPr>
-              <w:t>Each agent</w:t>
-            </w:r>
-            <w:r>
-              <w:rPr>
-                <w:rFonts w:ascii="Times New Roman" w:eastAsia="Times New Roman" w:hAnsi="Times New Roman" w:cs="Times New Roman"/>
-                <w:kern w:val="0"/>
-                <w:lang w:eastAsia="zh-CN"/>
-              </w:rPr>
-              <w:t>’s</w:t>
-            </w:r>
-            <w:r>
-              <w:rPr>
-                <w:rFonts w:ascii="Times New Roman" w:eastAsia="Times New Roman" w:hAnsi="Times New Roman" w:cs="Times New Roman"/>
-                <w:kern w:val="0"/>
-                <w:lang w:eastAsia="zh-CN"/>
-              </w:rPr>
-              <w:t xml:space="preserve"> position shou</w:t>
-            </w:r>
-            <w:r>
-              <w:rPr>
-                <w:rFonts w:ascii="Times New Roman" w:eastAsia="Times New Roman" w:hAnsi="Times New Roman" w:cs="Times New Roman"/>
-                <w:kern w:val="0"/>
-                <w:lang w:eastAsia="zh-CN"/>
-              </w:rPr>
-              <w:t>ld</w:t>
-            </w:r>
-            <w:r>
-              <w:rPr>
-                <w:rFonts w:ascii="Times New Roman" w:eastAsia="Times New Roman" w:hAnsi="Times New Roman" w:cs="Times New Roman"/>
-                <w:kern w:val="0"/>
-                <w:lang w:eastAsia="zh-CN"/>
-              </w:rPr>
-              <w:t xml:space="preserve"> updat</w:t>
-            </w:r>
-            <w:r>
-              <w:rPr>
-                <w:rFonts w:ascii="Times New Roman" w:eastAsia="Times New Roman" w:hAnsi="Times New Roman" w:cs="Times New Roman"/>
-                <w:kern w:val="0"/>
-                <w:lang w:eastAsia="zh-CN"/>
-              </w:rPr>
-              <w:t>e.</w:t>
+              <w:t xml:space="preserve">The screen should show agent’s moving trace and the color of trace should change.  Once target list is </w:t>
+            </w:r>
+            <w:r>
+              <w:rPr>
+                <w:rFonts w:ascii="Times New Roman" w:eastAsia="Times New Roman" w:hAnsi="Times New Roman" w:cs="Times New Roman"/>
+                <w:kern w:val="0"/>
+                <w:lang w:eastAsia="zh-CN"/>
+              </w:rPr>
+              <w:lastRenderedPageBreak/>
+              <w:t xml:space="preserve">empty, </w:t>
+            </w:r>
+            <w:r>
+              <w:rPr>
+                <w:rFonts w:ascii="Times New Roman" w:eastAsia="Times New Roman" w:hAnsi="Times New Roman" w:cs="Times New Roman"/>
+                <w:kern w:val="0"/>
+                <w:lang w:eastAsia="zh-CN"/>
+              </w:rPr>
+              <w:t>and agents all go their target, the algorithm will stop</w:t>
             </w:r>
           </w:p>
         </w:tc>
@@ -4568,6 +4739,7 @@
                 <w:kern w:val="0"/>
                 <w:lang w:eastAsia="zh-CN"/>
               </w:rPr>
+              <w:lastRenderedPageBreak/>
               <w:t>2</w:t>
             </w:r>
           </w:p>
@@ -4666,23 +4838,15 @@
                 <w:kern w:val="0"/>
                 <w:lang w:eastAsia="zh-CN"/>
               </w:rPr>
-              <w:t xml:space="preserve">The screen should show agent’s moving trace and the color of trace should change. </w:t>
-            </w:r>
-            <w:r>
-              <w:rPr>
-                <w:rFonts w:ascii="Times New Roman" w:eastAsia="Times New Roman" w:hAnsi="Times New Roman" w:cs="Times New Roman"/>
-                <w:kern w:val="0"/>
-                <w:lang w:eastAsia="zh-CN"/>
-              </w:rPr>
-              <w:t>Each agent’s position should update.</w:t>
-            </w:r>
-            <w:r>
-              <w:rPr>
-                <w:rFonts w:ascii="Times New Roman" w:eastAsia="Times New Roman" w:hAnsi="Times New Roman" w:cs="Times New Roman"/>
-                <w:kern w:val="0"/>
-                <w:lang w:eastAsia="zh-CN"/>
-              </w:rPr>
-              <w:t xml:space="preserve"> </w:t>
+              <w:t xml:space="preserve">The screen should show agent’s moving trace and the color of trace should change.  Once target list is empty, </w:t>
+            </w:r>
+            <w:r>
+              <w:rPr>
+                <w:rFonts w:ascii="Times New Roman" w:eastAsia="Times New Roman" w:hAnsi="Times New Roman" w:cs="Times New Roman"/>
+                <w:kern w:val="0"/>
+                <w:lang w:eastAsia="zh-CN"/>
+              </w:rPr>
+              <w:t>and agents all go their target, the algorithm will stop</w:t>
             </w:r>
           </w:p>
         </w:tc>
@@ -4820,15 +4984,15 @@
                 <w:kern w:val="0"/>
                 <w:lang w:eastAsia="zh-CN"/>
               </w:rPr>
-              <w:t xml:space="preserve">The screen should show agent’s moving trace and the color of trace should change.  </w:t>
-            </w:r>
-            <w:r>
-              <w:rPr>
-                <w:rFonts w:ascii="Times New Roman" w:eastAsia="Times New Roman" w:hAnsi="Times New Roman" w:cs="Times New Roman"/>
-                <w:kern w:val="0"/>
-                <w:lang w:eastAsia="zh-CN"/>
-              </w:rPr>
-              <w:t>Each agent’s position should update.</w:t>
+              <w:t xml:space="preserve">The screen should show agent’s moving trace and the color of trace should change.  Once target list is empty, </w:t>
+            </w:r>
+            <w:r>
+              <w:rPr>
+                <w:rFonts w:ascii="Times New Roman" w:eastAsia="Times New Roman" w:hAnsi="Times New Roman" w:cs="Times New Roman"/>
+                <w:kern w:val="0"/>
+                <w:lang w:eastAsia="zh-CN"/>
+              </w:rPr>
+              <w:t>and agents all go their target, the algorithm will stop</w:t>
             </w:r>
           </w:p>
         </w:tc>
@@ -4966,17 +5130,18 @@
                 <w:kern w:val="0"/>
                 <w:lang w:eastAsia="zh-CN"/>
               </w:rPr>
-              <w:t xml:space="preserve">The screen should show agent’s moving trace and the color of trace should change.  </w:t>
-            </w:r>
-            <w:r>
-              <w:rPr>
-                <w:rFonts w:ascii="Times New Roman" w:eastAsia="Times New Roman" w:hAnsi="Times New Roman" w:cs="Times New Roman"/>
-                <w:kern w:val="0"/>
-                <w:lang w:eastAsia="zh-CN"/>
-              </w:rPr>
-              <w:lastRenderedPageBreak/>
-              <w:t>Each agent’s position should update.</w:t>
-            </w:r>
+              <w:t xml:space="preserve">The screen should show agent’s moving trace and the color of trace should change.  Once target list is empty, </w:t>
+            </w:r>
+            <w:r>
+              <w:rPr>
+                <w:rFonts w:ascii="Times New Roman" w:eastAsia="Times New Roman" w:hAnsi="Times New Roman" w:cs="Times New Roman"/>
+                <w:kern w:val="0"/>
+                <w:lang w:eastAsia="zh-CN"/>
+              </w:rPr>
+              <w:t>and agents all go their target, the algorithm will stop</w:t>
+            </w:r>
+            <w:bookmarkStart w:id="4" w:name="_GoBack"/>
+            <w:bookmarkEnd w:id="4"/>
           </w:p>
         </w:tc>
       </w:tr>
@@ -5007,7 +5172,6 @@
                 <w:kern w:val="0"/>
                 <w:lang w:eastAsia="zh-CN"/>
               </w:rPr>
-              <w:lastRenderedPageBreak/>
               <w:t>5</w:t>
             </w:r>
           </w:p>
@@ -5230,16 +5394,6 @@
               </w:rPr>
               <w:t xml:space="preserve">The screen should show agent’s moving trace and the color of trace should change.  </w:t>
             </w:r>
-            <w:r>
-              <w:rPr>
-                <w:rFonts w:ascii="Times New Roman" w:eastAsia="Times New Roman" w:hAnsi="Times New Roman" w:cs="Times New Roman"/>
-                <w:kern w:val="0"/>
-                <w:lang w:eastAsia="zh-CN"/>
-              </w:rPr>
-              <w:t>Each agent’s position should update.</w:t>
-            </w:r>
-            <w:bookmarkStart w:id="4" w:name="_GoBack"/>
-            <w:bookmarkEnd w:id="4"/>
           </w:p>
         </w:tc>
       </w:tr>
@@ -5264,7 +5418,7 @@
 </file>
 
 <file path=word/styles.xml><?xml version="1.0" encoding="utf-8"?>
-<w:styles xmlns:mc="http://schemas.openxmlformats.org/markup-compatibility/2006" xmlns:r="http://schemas.openxmlformats.org/officeDocument/2006/relationships" xmlns:w="http://schemas.openxmlformats.org/wordprocessingml/2006/main" xmlns:w14="http://schemas.microsoft.com/office/word/2010/wordml" xmlns:w15="http://schemas.microsoft.com/office/word/2012/wordml" mc:Ignorable="w14 w15">
+<w:styles xmlns:mc="http://schemas.openxmlformats.org/markup-compatibility/2006" xmlns:r="http://schemas.openxmlformats.org/officeDocument/2006/relationships" xmlns:w="http://schemas.openxmlformats.org/wordprocessingml/2006/main" xmlns:w14="http://schemas.microsoft.com/office/word/2010/wordml" xmlns:w15="http://schemas.microsoft.com/office/word/2012/wordml" xmlns:w16se="http://schemas.microsoft.com/office/word/2015/wordml/symex" mc:Ignorable="w14 w15 w16se">
   <w:docDefaults>
     <w:rPrDefault>
       <w:rPr>
@@ -5280,7 +5434,7 @@
       </w:pPr>
     </w:pPrDefault>
   </w:docDefaults>
-  <w:latentStyles w:defLockedState="0" w:defUIPriority="99" w:defSemiHidden="0" w:defUnhideWhenUsed="0" w:defQFormat="0" w:count="380">
+  <w:latentStyles w:defLockedState="0" w:defUIPriority="99" w:defSemiHidden="0" w:defUnhideWhenUsed="0" w:defQFormat="0" w:count="374">
     <w:lsdException w:name="Normal" w:uiPriority="0" w:qFormat="1"/>
     <w:lsdException w:name="heading 1" w:uiPriority="9" w:qFormat="1"/>
     <w:lsdException w:name="heading 2" w:semiHidden="1" w:uiPriority="9" w:unhideWhenUsed="1" w:qFormat="1"/>
@@ -5710,7 +5864,6 @@
       <w:lang w:eastAsia="en-US"/>
     </w:rPr>
     <w:tblPr>
-      <w:tblInd w:w="0" w:type="dxa"/>
       <w:tblBorders>
         <w:top w:val="single" w:sz="4" w:space="0" w:color="auto"/>
         <w:left w:val="single" w:sz="4" w:space="0" w:color="auto"/>
@@ -5719,12 +5872,6 @@
         <w:insideH w:val="single" w:sz="4" w:space="0" w:color="auto"/>
         <w:insideV w:val="single" w:sz="4" w:space="0" w:color="auto"/>
       </w:tblBorders>
-      <w:tblCellMar>
-        <w:top w:w="0" w:type="dxa"/>
-        <w:left w:w="108" w:type="dxa"/>
-        <w:bottom w:w="0" w:type="dxa"/>
-        <w:right w:w="108" w:type="dxa"/>
-      </w:tblCellMar>
     </w:tblPr>
   </w:style>
 </w:styles>

</xml_diff>